<commit_message>
added information about refactoring
</commit_message>
<xml_diff>
--- a/participantInformationSheetV1.docx
+++ b/participantInformationSheetV1.docx
@@ -477,19 +477,111 @@
         <w:spacing w:line="276" w:lineRule="auto"/>
         <w:rPr>
           <w:rFonts w:asciiTheme="minorHAnsi" w:eastAsiaTheme="minorHAnsi" w:hAnsiTheme="minorHAnsi" w:cstheme="minorHAnsi"/>
-          <w:color w:val="00B0F0"/>
-          <w:szCs w:val="22"/>
-          <w:lang w:eastAsia="en-US"/>
-        </w:rPr>
-      </w:pPr>
-      <w:r>
-        <w:rPr>
-          <w:rFonts w:asciiTheme="minorHAnsi" w:eastAsiaTheme="minorHAnsi" w:hAnsiTheme="minorHAnsi" w:cstheme="minorHAnsi"/>
-          <w:color w:val="00B0F0"/>
-          <w:szCs w:val="22"/>
-          <w:lang w:eastAsia="en-US"/>
-        </w:rPr>
-        <w:t>Example wording:</w:t>
+          <w:szCs w:val="22"/>
+          <w:lang w:eastAsia="en-US"/>
+        </w:rPr>
+      </w:pPr>
+      <w:r>
+        <w:rPr>
+          <w:rFonts w:asciiTheme="minorHAnsi" w:eastAsiaTheme="minorHAnsi" w:hAnsiTheme="minorHAnsi" w:cstheme="minorHAnsi"/>
+          <w:szCs w:val="22"/>
+          <w:lang w:eastAsia="en-US"/>
+        </w:rPr>
+        <w:t xml:space="preserve">It is up to you to decide </w:t>
+      </w:r>
+      <w:r>
+        <w:rPr>
+          <w:rFonts w:asciiTheme="minorHAnsi" w:eastAsiaTheme="minorHAnsi" w:hAnsiTheme="minorHAnsi" w:cstheme="minorHAnsi"/>
+          <w:szCs w:val="22"/>
+          <w:lang w:eastAsia="en-US"/>
+        </w:rPr>
+        <w:t>whether</w:t>
+      </w:r>
+      <w:r>
+        <w:rPr>
+          <w:rFonts w:asciiTheme="minorHAnsi" w:eastAsiaTheme="minorHAnsi" w:hAnsiTheme="minorHAnsi" w:cstheme="minorHAnsi"/>
+          <w:szCs w:val="22"/>
+          <w:lang w:eastAsia="en-US"/>
+        </w:rPr>
+        <w:t xml:space="preserve"> to take part.  If you do decide to take part, you will</w:t>
+      </w:r>
+      <w:r>
+        <w:rPr>
+          <w:rFonts w:asciiTheme="minorHAnsi" w:eastAsiaTheme="minorHAnsi" w:hAnsiTheme="minorHAnsi" w:cstheme="minorHAnsi"/>
+          <w:szCs w:val="22"/>
+          <w:lang w:eastAsia="en-US"/>
+        </w:rPr>
+        <w:t xml:space="preserve"> be given</w:t>
+      </w:r>
+      <w:r>
+        <w:rPr>
+          <w:rFonts w:asciiTheme="minorHAnsi" w:eastAsiaTheme="minorHAnsi" w:hAnsiTheme="minorHAnsi" w:cstheme="minorHAnsi"/>
+          <w:szCs w:val="22"/>
+          <w:lang w:eastAsia="en-US"/>
+        </w:rPr>
+        <w:t xml:space="preserve"> </w:t>
+      </w:r>
+      <w:r>
+        <w:rPr>
+          <w:rFonts w:asciiTheme="minorHAnsi" w:eastAsiaTheme="minorHAnsi" w:hAnsiTheme="minorHAnsi" w:cstheme="minorHAnsi"/>
+          <w:szCs w:val="22"/>
+          <w:lang w:eastAsia="en-US"/>
+        </w:rPr>
+        <w:t xml:space="preserve">this information sheet to read.  You can withdraw from participation at any time and without giving a reason, simply by </w:t>
+      </w:r>
+      <w:r>
+        <w:rPr>
+          <w:rFonts w:asciiTheme="minorHAnsi" w:eastAsiaTheme="minorHAnsi" w:hAnsiTheme="minorHAnsi" w:cstheme="minorHAnsi"/>
+          <w:szCs w:val="22"/>
+          <w:lang w:eastAsia="en-US"/>
+        </w:rPr>
+        <w:t>closing the browser page</w:t>
+      </w:r>
+      <w:r>
+        <w:rPr>
+          <w:rFonts w:asciiTheme="minorHAnsi" w:eastAsiaTheme="minorHAnsi" w:hAnsiTheme="minorHAnsi" w:cstheme="minorHAnsi"/>
+          <w:szCs w:val="22"/>
+          <w:lang w:eastAsia="en-US"/>
+        </w:rPr>
+        <w:t>. Please note that once you have completed and submitted your survey responses, we are unable to remove your anonymised responses from the study.  Deciding to take part or not will not impact upon you</w:t>
+      </w:r>
+      <w:r>
+        <w:rPr>
+          <w:rFonts w:asciiTheme="minorHAnsi" w:eastAsiaTheme="minorHAnsi" w:hAnsiTheme="minorHAnsi" w:cstheme="minorHAnsi"/>
+          <w:szCs w:val="22"/>
+          <w:lang w:eastAsia="en-US"/>
+        </w:rPr>
+        <w:t xml:space="preserve"> in any way.</w:t>
+      </w:r>
+      <w:r>
+        <w:rPr>
+          <w:rFonts w:asciiTheme="minorHAnsi" w:eastAsiaTheme="minorHAnsi" w:hAnsiTheme="minorHAnsi" w:cstheme="minorHAnsi"/>
+          <w:szCs w:val="22"/>
+          <w:lang w:eastAsia="en-US"/>
+        </w:rPr>
+        <w:t xml:space="preserve"> </w:t>
+      </w:r>
+    </w:p>
+    <w:p>
+      <w:pPr>
+        <w:spacing w:line="276" w:lineRule="auto"/>
+        <w:rPr>
+          <w:rFonts w:asciiTheme="minorHAnsi" w:eastAsiaTheme="minorHAnsi" w:hAnsiTheme="minorHAnsi" w:cstheme="minorHAnsi"/>
+          <w:b/>
+          <w:sz w:val="24"/>
+          <w:szCs w:val="22"/>
+          <w:lang w:eastAsia="en-US"/>
+        </w:rPr>
+      </w:pPr>
+      <w:r>
+        <w:rPr>
+          <w:rFonts w:asciiTheme="minorHAnsi" w:eastAsiaTheme="minorHAnsi" w:hAnsiTheme="minorHAnsi" w:cstheme="minorHAnsi"/>
+          <w:b/>
+          <w:sz w:val="24"/>
+          <w:szCs w:val="22"/>
+          <w:lang w:eastAsia="en-US"/>
+        </w:rPr>
+        <w:t>How long will the questionnaire/online survey take to complete?</w:t>
       </w:r>
     </w:p>
     <w:p>
@@ -518,103 +610,7 @@
           <w:szCs w:val="22"/>
           <w:lang w:eastAsia="en-US"/>
         </w:rPr>
-        <w:t xml:space="preserve">It is up to you to decide </w:t>
-      </w:r>
-      <w:proofErr w:type="gramStart"/>
-      <w:r>
-        <w:rPr>
-          <w:rFonts w:asciiTheme="minorHAnsi" w:eastAsiaTheme="minorHAnsi" w:hAnsiTheme="minorHAnsi" w:cstheme="minorHAnsi"/>
-          <w:szCs w:val="22"/>
-          <w:lang w:eastAsia="en-US"/>
-        </w:rPr>
-        <w:t>whether or not</w:t>
-      </w:r>
-      <w:proofErr w:type="gramEnd"/>
-      <w:r>
-        <w:rPr>
-          <w:rFonts w:asciiTheme="minorHAnsi" w:eastAsiaTheme="minorHAnsi" w:hAnsiTheme="minorHAnsi" w:cstheme="minorHAnsi"/>
-          <w:szCs w:val="22"/>
-          <w:lang w:eastAsia="en-US"/>
-        </w:rPr>
-        <w:t xml:space="preserve"> to take part.  If you do decide to take part, you will</w:t>
-      </w:r>
-      <w:r>
-        <w:rPr>
-          <w:rFonts w:asciiTheme="minorHAnsi" w:eastAsiaTheme="minorHAnsi" w:hAnsiTheme="minorHAnsi" w:cstheme="minorHAnsi"/>
-          <w:szCs w:val="22"/>
-          <w:lang w:eastAsia="en-US"/>
-        </w:rPr>
-        <w:t xml:space="preserve"> be given</w:t>
-      </w:r>
-      <w:r>
-        <w:rPr>
-          <w:rFonts w:asciiTheme="minorHAnsi" w:eastAsiaTheme="minorHAnsi" w:hAnsiTheme="minorHAnsi" w:cstheme="minorHAnsi"/>
-          <w:szCs w:val="22"/>
-          <w:lang w:eastAsia="en-US"/>
-        </w:rPr>
-        <w:t xml:space="preserve"> </w:t>
-      </w:r>
-      <w:r>
-        <w:rPr>
-          <w:rFonts w:asciiTheme="minorHAnsi" w:eastAsiaTheme="minorHAnsi" w:hAnsiTheme="minorHAnsi" w:cstheme="minorHAnsi"/>
-          <w:szCs w:val="22"/>
-          <w:lang w:eastAsia="en-US"/>
-        </w:rPr>
-        <w:t xml:space="preserve">this information sheet to read.  You can withdraw from participation at any time and without giving a reason, simply by </w:t>
-      </w:r>
-      <w:r>
-        <w:rPr>
-          <w:rFonts w:asciiTheme="minorHAnsi" w:eastAsiaTheme="minorHAnsi" w:hAnsiTheme="minorHAnsi" w:cstheme="minorHAnsi"/>
-          <w:szCs w:val="22"/>
-          <w:lang w:eastAsia="en-US"/>
-        </w:rPr>
-        <w:t>closing the browser page</w:t>
-      </w:r>
-      <w:r>
-        <w:rPr>
-          <w:rFonts w:asciiTheme="minorHAnsi" w:eastAsiaTheme="minorHAnsi" w:hAnsiTheme="minorHAnsi" w:cstheme="minorHAnsi"/>
-          <w:szCs w:val="22"/>
-          <w:lang w:eastAsia="en-US"/>
-        </w:rPr>
-        <w:t>. Please note that once you have completed and submitted your survey responses, we are unable to remove your anonymised responses from the study.  Deciding to take part or not will not impact upon you</w:t>
-      </w:r>
-      <w:r>
-        <w:rPr>
-          <w:rFonts w:asciiTheme="minorHAnsi" w:eastAsiaTheme="minorHAnsi" w:hAnsiTheme="minorHAnsi" w:cstheme="minorHAnsi"/>
-          <w:szCs w:val="22"/>
-          <w:lang w:eastAsia="en-US"/>
-        </w:rPr>
-        <w:t xml:space="preserve"> in any way.</w:t>
-      </w:r>
-      <w:r>
-        <w:rPr>
-          <w:rFonts w:asciiTheme="minorHAnsi" w:eastAsiaTheme="minorHAnsi" w:hAnsiTheme="minorHAnsi" w:cstheme="minorHAnsi"/>
-          <w:szCs w:val="22"/>
-          <w:lang w:eastAsia="en-US"/>
-        </w:rPr>
-        <w:t xml:space="preserve"> </w:t>
-      </w:r>
-    </w:p>
-    <w:p>
-      <w:pPr>
-        <w:spacing w:line="276" w:lineRule="auto"/>
-        <w:rPr>
-          <w:rFonts w:asciiTheme="minorHAnsi" w:eastAsiaTheme="minorHAnsi" w:hAnsiTheme="minorHAnsi" w:cstheme="minorHAnsi"/>
-          <w:b/>
-          <w:sz w:val="24"/>
-          <w:szCs w:val="22"/>
-          <w:lang w:eastAsia="en-US"/>
-        </w:rPr>
-      </w:pPr>
-      <w:r>
-        <w:rPr>
-          <w:rFonts w:asciiTheme="minorHAnsi" w:eastAsiaTheme="minorHAnsi" w:hAnsiTheme="minorHAnsi" w:cstheme="minorHAnsi"/>
-          <w:b/>
-          <w:sz w:val="24"/>
-          <w:szCs w:val="22"/>
-          <w:lang w:eastAsia="en-US"/>
-        </w:rPr>
-        <w:t>How long will the questionnaire/online survey take to complete?</w:t>
+        <w:t>Less than 20 mins.</w:t>
       </w:r>
     </w:p>
     <w:p>
@@ -637,13 +633,27 @@
           <w:lang w:eastAsia="en-US"/>
         </w:rPr>
       </w:pPr>
-      <w:r>
-        <w:rPr>
-          <w:rFonts w:asciiTheme="minorHAnsi" w:eastAsiaTheme="minorHAnsi" w:hAnsiTheme="minorHAnsi" w:cstheme="minorHAnsi"/>
-          <w:szCs w:val="22"/>
-          <w:lang w:eastAsia="en-US"/>
-        </w:rPr>
-        <w:t>Less than 20 mins.</w:t>
+    </w:p>
+    <w:p>
+      <w:pPr>
+        <w:spacing w:line="276" w:lineRule="auto"/>
+        <w:rPr>
+          <w:rFonts w:asciiTheme="minorHAnsi" w:eastAsiaTheme="minorHAnsi" w:hAnsiTheme="minorHAnsi" w:cstheme="minorHAnsi"/>
+          <w:b/>
+          <w:sz w:val="24"/>
+          <w:szCs w:val="22"/>
+          <w:lang w:eastAsia="en-US"/>
+        </w:rPr>
+      </w:pPr>
+      <w:r>
+        <w:rPr>
+          <w:rFonts w:asciiTheme="minorHAnsi" w:eastAsiaTheme="minorHAnsi" w:hAnsiTheme="minorHAnsi" w:cstheme="minorHAnsi"/>
+          <w:b/>
+          <w:sz w:val="24"/>
+          <w:szCs w:val="22"/>
+          <w:lang w:eastAsia="en-US"/>
+        </w:rPr>
+        <w:t>What are the advantages and possible disadvantages or risks of taking part?</w:t>
       </w:r>
     </w:p>
     <w:p>
@@ -666,58 +676,87 @@
           <w:lang w:eastAsia="en-US"/>
         </w:rPr>
       </w:pPr>
-    </w:p>
-    <w:p>
-      <w:pPr>
-        <w:spacing w:line="276" w:lineRule="auto"/>
-        <w:rPr>
-          <w:rFonts w:asciiTheme="minorHAnsi" w:eastAsiaTheme="minorHAnsi" w:hAnsiTheme="minorHAnsi" w:cstheme="minorHAnsi"/>
-          <w:b/>
-          <w:sz w:val="24"/>
-          <w:szCs w:val="22"/>
-          <w:lang w:eastAsia="en-US"/>
-        </w:rPr>
-      </w:pPr>
-      <w:r>
-        <w:rPr>
-          <w:rFonts w:asciiTheme="minorHAnsi" w:eastAsiaTheme="minorHAnsi" w:hAnsiTheme="minorHAnsi" w:cstheme="minorHAnsi"/>
-          <w:b/>
-          <w:sz w:val="24"/>
-          <w:szCs w:val="22"/>
-          <w:lang w:eastAsia="en-US"/>
-        </w:rPr>
-        <w:t>What are the advantages and possible disadvantages or risks of taking part?</w:t>
-      </w:r>
-    </w:p>
-    <w:p>
-      <w:pPr>
-        <w:spacing w:line="276" w:lineRule="auto"/>
-        <w:rPr>
-          <w:rFonts w:asciiTheme="minorHAnsi" w:eastAsiaTheme="minorHAnsi" w:hAnsiTheme="minorHAnsi" w:cstheme="minorHAnsi"/>
-          <w:color w:val="0070C0"/>
-          <w:szCs w:val="22"/>
-          <w:lang w:eastAsia="en-US"/>
-        </w:rPr>
-      </w:pPr>
-    </w:p>
-    <w:p>
-      <w:pPr>
-        <w:spacing w:line="276" w:lineRule="auto"/>
-        <w:rPr>
-          <w:rFonts w:asciiTheme="minorHAnsi" w:eastAsiaTheme="minorHAnsi" w:hAnsiTheme="minorHAnsi" w:cstheme="minorHAnsi"/>
-          <w:color w:val="0070C0"/>
-          <w:szCs w:val="22"/>
-          <w:lang w:eastAsia="en-US"/>
-        </w:rPr>
-      </w:pPr>
-      <w:r>
-        <w:rPr>
-          <w:rFonts w:asciiTheme="minorHAnsi" w:eastAsiaTheme="minorHAnsi" w:hAnsiTheme="minorHAnsi" w:cstheme="minorHAnsi"/>
-          <w:color w:val="0070C0"/>
-          <w:szCs w:val="22"/>
-          <w:lang w:eastAsia="en-US"/>
-        </w:rPr>
-        <w:t xml:space="preserve">Example wording: </w:t>
+      <w:r>
+        <w:rPr>
+          <w:rFonts w:asciiTheme="minorHAnsi" w:eastAsiaTheme="minorHAnsi" w:hAnsiTheme="minorHAnsi" w:cstheme="minorHAnsi"/>
+          <w:szCs w:val="22"/>
+          <w:lang w:eastAsia="en-US"/>
+        </w:rPr>
+        <w:t>Whilst there are no immediate benefits for those people participating in the project, it</w:t>
+      </w:r>
+      <w:r>
+        <w:rPr>
+          <w:rFonts w:asciiTheme="minorHAnsi" w:eastAsiaTheme="minorHAnsi" w:hAnsiTheme="minorHAnsi" w:cstheme="minorHAnsi"/>
+          <w:szCs w:val="22"/>
+          <w:lang w:eastAsia="en-US"/>
+        </w:rPr>
+        <w:t xml:space="preserve"> is hoped that this work will </w:t>
+      </w:r>
+      <w:r>
+        <w:rPr>
+          <w:rFonts w:asciiTheme="minorHAnsi" w:eastAsiaTheme="minorHAnsi" w:hAnsiTheme="minorHAnsi" w:cstheme="minorHAnsi"/>
+          <w:szCs w:val="22"/>
+          <w:lang w:eastAsia="en-US"/>
+        </w:rPr>
+        <w:t xml:space="preserve">aid in making the ‘What’s Wrong </w:t>
+      </w:r>
+      <w:proofErr w:type="gramStart"/>
+      <w:r>
+        <w:rPr>
+          <w:rFonts w:asciiTheme="minorHAnsi" w:eastAsiaTheme="minorHAnsi" w:hAnsiTheme="minorHAnsi" w:cstheme="minorHAnsi"/>
+          <w:szCs w:val="22"/>
+          <w:lang w:eastAsia="en-US"/>
+        </w:rPr>
+        <w:t>With</w:t>
+      </w:r>
+      <w:proofErr w:type="gramEnd"/>
+      <w:r>
+        <w:rPr>
+          <w:rFonts w:asciiTheme="minorHAnsi" w:eastAsiaTheme="minorHAnsi" w:hAnsiTheme="minorHAnsi" w:cstheme="minorHAnsi"/>
+          <w:szCs w:val="22"/>
+          <w:lang w:eastAsia="en-US"/>
+        </w:rPr>
+        <w:t xml:space="preserve"> My Crop’ website easier to use</w:t>
+      </w:r>
+      <w:r>
+        <w:rPr>
+          <w:rFonts w:asciiTheme="minorHAnsi" w:eastAsiaTheme="minorHAnsi" w:hAnsiTheme="minorHAnsi" w:cstheme="minorHAnsi"/>
+          <w:szCs w:val="22"/>
+          <w:lang w:eastAsia="en-US"/>
+        </w:rPr>
+        <w:t>.</w:t>
+      </w:r>
+    </w:p>
+    <w:p>
+      <w:pPr>
+        <w:spacing w:line="276" w:lineRule="auto"/>
+        <w:rPr>
+          <w:rFonts w:asciiTheme="minorHAnsi" w:eastAsiaTheme="minorHAnsi" w:hAnsiTheme="minorHAnsi" w:cstheme="minorHAnsi"/>
+          <w:szCs w:val="22"/>
+          <w:lang w:eastAsia="en-US"/>
+        </w:rPr>
+      </w:pPr>
+    </w:p>
+    <w:p>
+      <w:pPr>
+        <w:spacing w:line="276" w:lineRule="auto"/>
+        <w:rPr>
+          <w:rFonts w:asciiTheme="minorHAnsi" w:eastAsiaTheme="minorHAnsi" w:hAnsiTheme="minorHAnsi" w:cstheme="minorHAnsi"/>
+          <w:b/>
+          <w:sz w:val="24"/>
+          <w:szCs w:val="22"/>
+          <w:lang w:eastAsia="en-US"/>
+        </w:rPr>
+      </w:pPr>
+      <w:r>
+        <w:rPr>
+          <w:rFonts w:asciiTheme="minorHAnsi" w:eastAsiaTheme="minorHAnsi" w:hAnsiTheme="minorHAnsi" w:cstheme="minorHAnsi"/>
+          <w:b/>
+          <w:sz w:val="24"/>
+          <w:szCs w:val="22"/>
+          <w:lang w:eastAsia="en-US"/>
+        </w:rPr>
+        <w:t>What type of information will be sought from me and why is the collection of this information relevant for achieving the research project’s objectives?</w:t>
       </w:r>
     </w:p>
     <w:p>
@@ -746,94 +785,207 @@
           <w:szCs w:val="22"/>
           <w:lang w:eastAsia="en-US"/>
         </w:rPr>
-        <w:t>Whilst there are no immediate benefits for those people participating in the project, it</w:t>
-      </w:r>
-      <w:r>
-        <w:rPr>
-          <w:rFonts w:asciiTheme="minorHAnsi" w:eastAsiaTheme="minorHAnsi" w:hAnsiTheme="minorHAnsi" w:cstheme="minorHAnsi"/>
-          <w:szCs w:val="22"/>
-          <w:lang w:eastAsia="en-US"/>
-        </w:rPr>
-        <w:t xml:space="preserve"> is hoped that this work will </w:t>
-      </w:r>
-      <w:r>
-        <w:rPr>
-          <w:rFonts w:asciiTheme="minorHAnsi" w:eastAsiaTheme="minorHAnsi" w:hAnsiTheme="minorHAnsi" w:cstheme="minorHAnsi"/>
-          <w:szCs w:val="22"/>
-          <w:lang w:eastAsia="en-US"/>
-        </w:rPr>
-        <w:t xml:space="preserve">aid in making the ‘What’s Wrong </w:t>
+        <w:t xml:space="preserve">The information gathered will be your opinions on the features and usability of the website. </w:t>
+      </w:r>
+    </w:p>
+    <w:p>
+      <w:pPr>
+        <w:spacing w:line="276" w:lineRule="auto"/>
+        <w:rPr>
+          <w:rFonts w:asciiTheme="minorHAnsi" w:eastAsiaTheme="minorHAnsi" w:hAnsiTheme="minorHAnsi" w:cstheme="minorHAnsi"/>
+          <w:szCs w:val="22"/>
+          <w:lang w:eastAsia="en-US"/>
+        </w:rPr>
+      </w:pPr>
+      <w:r>
+        <w:rPr>
+          <w:rFonts w:asciiTheme="minorHAnsi" w:eastAsiaTheme="minorHAnsi" w:hAnsiTheme="minorHAnsi" w:cstheme="minorHAnsi"/>
+          <w:szCs w:val="22"/>
+          <w:lang w:eastAsia="en-US"/>
+        </w:rPr>
+        <w:t xml:space="preserve">This will be relevant for improving the usability and adding additional features. </w:t>
+      </w:r>
+    </w:p>
+    <w:p>
+      <w:pPr>
+        <w:spacing w:line="276" w:lineRule="auto"/>
+        <w:rPr>
+          <w:rFonts w:asciiTheme="minorHAnsi" w:eastAsiaTheme="minorHAnsi" w:hAnsiTheme="minorHAnsi" w:cstheme="minorHAnsi"/>
+          <w:b/>
+          <w:sz w:val="24"/>
+          <w:szCs w:val="22"/>
+          <w:lang w:eastAsia="en-US"/>
+        </w:rPr>
+      </w:pPr>
+    </w:p>
+    <w:p>
+      <w:pPr>
+        <w:spacing w:line="276" w:lineRule="auto"/>
+        <w:rPr>
+          <w:rFonts w:asciiTheme="minorHAnsi" w:eastAsiaTheme="minorHAnsi" w:hAnsiTheme="minorHAnsi" w:cstheme="minorHAnsi"/>
+          <w:b/>
+          <w:sz w:val="24"/>
+          <w:szCs w:val="22"/>
+          <w:lang w:eastAsia="en-US"/>
+        </w:rPr>
+      </w:pPr>
+      <w:r>
+        <w:rPr>
+          <w:rFonts w:asciiTheme="minorHAnsi" w:eastAsiaTheme="minorHAnsi" w:hAnsiTheme="minorHAnsi" w:cstheme="minorHAnsi"/>
+          <w:b/>
+          <w:sz w:val="24"/>
+          <w:szCs w:val="22"/>
+          <w:lang w:eastAsia="en-US"/>
+        </w:rPr>
+        <w:t>Use of my information</w:t>
+      </w:r>
+    </w:p>
+    <w:p>
+      <w:pPr>
+        <w:rPr>
+          <w:rFonts w:asciiTheme="minorHAnsi" w:eastAsiaTheme="minorHAnsi" w:hAnsiTheme="minorHAnsi" w:cstheme="minorHAnsi"/>
+          <w:sz w:val="24"/>
+          <w:szCs w:val="22"/>
+          <w:lang w:eastAsia="en-US"/>
+        </w:rPr>
+      </w:pPr>
+      <w:r>
+        <w:rPr>
+          <w:rFonts w:asciiTheme="minorHAnsi" w:eastAsiaTheme="minorHAnsi" w:hAnsiTheme="minorHAnsi" w:cstheme="minorHAnsi"/>
+          <w:sz w:val="24"/>
+          <w:szCs w:val="22"/>
+          <w:lang w:eastAsia="en-US"/>
+        </w:rPr>
+        <w:t xml:space="preserve">Participation in this study is </w:t>
       </w:r>
       <w:proofErr w:type="gramStart"/>
       <w:r>
         <w:rPr>
           <w:rFonts w:asciiTheme="minorHAnsi" w:eastAsiaTheme="minorHAnsi" w:hAnsiTheme="minorHAnsi" w:cstheme="minorHAnsi"/>
-          <w:szCs w:val="22"/>
-          <w:lang w:eastAsia="en-US"/>
-        </w:rPr>
-        <w:t>With</w:t>
+          <w:sz w:val="24"/>
+          <w:szCs w:val="22"/>
+          <w:lang w:eastAsia="en-US"/>
+        </w:rPr>
+        <w:t>on the basis of</w:t>
       </w:r>
       <w:proofErr w:type="gramEnd"/>
       <w:r>
         <w:rPr>
           <w:rFonts w:asciiTheme="minorHAnsi" w:eastAsiaTheme="minorHAnsi" w:hAnsiTheme="minorHAnsi" w:cstheme="minorHAnsi"/>
-          <w:szCs w:val="22"/>
-          <w:lang w:eastAsia="en-US"/>
-        </w:rPr>
-        <w:t xml:space="preserve"> My Crop’ website easier to use</w:t>
-      </w:r>
-      <w:r>
-        <w:rPr>
-          <w:rFonts w:asciiTheme="minorHAnsi" w:eastAsiaTheme="minorHAnsi" w:hAnsiTheme="minorHAnsi" w:cstheme="minorHAnsi"/>
-          <w:szCs w:val="22"/>
-          <w:lang w:eastAsia="en-US"/>
-        </w:rPr>
-        <w:t>.</w:t>
-      </w:r>
-    </w:p>
-    <w:p>
-      <w:pPr>
-        <w:spacing w:line="276" w:lineRule="auto"/>
-        <w:rPr>
-          <w:rFonts w:asciiTheme="minorHAnsi" w:eastAsiaTheme="minorHAnsi" w:hAnsiTheme="minorHAnsi" w:cstheme="minorHAnsi"/>
-          <w:szCs w:val="22"/>
-          <w:lang w:eastAsia="en-US"/>
-        </w:rPr>
-      </w:pPr>
-    </w:p>
-    <w:p>
-      <w:pPr>
-        <w:spacing w:line="276" w:lineRule="auto"/>
-        <w:rPr>
-          <w:rFonts w:asciiTheme="minorHAnsi" w:eastAsiaTheme="minorHAnsi" w:hAnsiTheme="minorHAnsi" w:cstheme="minorHAnsi"/>
-          <w:b/>
-          <w:sz w:val="24"/>
-          <w:szCs w:val="22"/>
-          <w:lang w:eastAsia="en-US"/>
-        </w:rPr>
-      </w:pPr>
-      <w:r>
-        <w:rPr>
-          <w:rFonts w:asciiTheme="minorHAnsi" w:eastAsiaTheme="minorHAnsi" w:hAnsiTheme="minorHAnsi" w:cstheme="minorHAnsi"/>
-          <w:b/>
-          <w:sz w:val="24"/>
-          <w:szCs w:val="22"/>
-          <w:lang w:eastAsia="en-US"/>
-        </w:rPr>
-        <w:t xml:space="preserve">What type of information will be sought from me and why is the collection of this information relevant for achieving the research project’s </w:t>
-      </w:r>
-      <w:proofErr w:type="gramStart"/>
-      <w:r>
-        <w:rPr>
-          <w:rFonts w:asciiTheme="minorHAnsi" w:eastAsiaTheme="minorHAnsi" w:hAnsiTheme="minorHAnsi" w:cstheme="minorHAnsi"/>
-          <w:b/>
-          <w:sz w:val="24"/>
-          <w:szCs w:val="22"/>
-          <w:lang w:eastAsia="en-US"/>
-        </w:rPr>
-        <w:t>objectives?</w:t>
-      </w:r>
-      <w:proofErr w:type="gramEnd"/>
+          <w:sz w:val="24"/>
+          <w:szCs w:val="22"/>
+          <w:lang w:eastAsia="en-US"/>
+        </w:rPr>
+        <w:t xml:space="preserve"> consent: you do not have to complete the survey, and you can change your mind at any point before submitting the survey responses.   We will use your data on the basis that it is necessary for the conduct of research, which is an activity in the public interest. We put safeguards in place to ensure that your responses are kept secure and only used as necessary for this research study and associated activities such as</w:t>
+      </w:r>
+      <w:r>
+        <w:rPr>
+          <w:rFonts w:asciiTheme="minorHAnsi" w:eastAsiaTheme="minorHAnsi" w:hAnsiTheme="minorHAnsi" w:cstheme="minorHAnsi"/>
+          <w:sz w:val="24"/>
+          <w:szCs w:val="22"/>
+          <w:lang w:eastAsia="en-US"/>
+        </w:rPr>
+        <w:t xml:space="preserve"> a</w:t>
+      </w:r>
+      <w:r>
+        <w:rPr>
+          <w:rFonts w:asciiTheme="minorHAnsi" w:eastAsiaTheme="minorHAnsi" w:hAnsiTheme="minorHAnsi" w:cstheme="minorHAnsi"/>
+          <w:sz w:val="24"/>
+          <w:szCs w:val="22"/>
+          <w:lang w:eastAsia="en-US"/>
+        </w:rPr>
+        <w:t xml:space="preserve"> research audit.   Once you have submitted your survey response it will not be possible for us to remove it from the study analysis because you will not be identifiable.</w:t>
+      </w:r>
+    </w:p>
+    <w:p>
+      <w:pPr>
+        <w:rPr>
+          <w:rFonts w:asciiTheme="minorHAnsi" w:eastAsiaTheme="minorHAnsi" w:hAnsiTheme="minorHAnsi" w:cstheme="minorHAnsi"/>
+          <w:sz w:val="24"/>
+          <w:szCs w:val="22"/>
+          <w:lang w:eastAsia="en-US"/>
+        </w:rPr>
+      </w:pPr>
+    </w:p>
+    <w:p>
+      <w:pPr>
+        <w:rPr>
+          <w:rFonts w:asciiTheme="minorHAnsi" w:eastAsiaTheme="minorHAnsi" w:hAnsiTheme="minorHAnsi" w:cstheme="minorHAnsi"/>
+          <w:sz w:val="24"/>
+          <w:szCs w:val="22"/>
+          <w:lang w:eastAsia="en-US"/>
+        </w:rPr>
+      </w:pPr>
+      <w:r>
+        <w:rPr>
+          <w:rFonts w:asciiTheme="minorHAnsi" w:eastAsiaTheme="minorHAnsi" w:hAnsiTheme="minorHAnsi" w:cstheme="minorHAnsi"/>
+          <w:sz w:val="24"/>
+          <w:szCs w:val="22"/>
+          <w:lang w:eastAsia="en-US"/>
+        </w:rPr>
+        <w:lastRenderedPageBreak/>
+        <w:t>The</w:t>
+      </w:r>
+      <w:r>
+        <w:rPr>
+          <w:rFonts w:asciiTheme="minorHAnsi" w:eastAsiaTheme="minorHAnsi" w:hAnsiTheme="minorHAnsi" w:cstheme="minorHAnsi"/>
+          <w:sz w:val="24"/>
+          <w:szCs w:val="22"/>
+          <w:lang w:eastAsia="en-US"/>
+        </w:rPr>
+        <w:t xml:space="preserve"> anonymous</w:t>
+      </w:r>
+      <w:r>
+        <w:rPr>
+          <w:rFonts w:asciiTheme="minorHAnsi" w:eastAsiaTheme="minorHAnsi" w:hAnsiTheme="minorHAnsi" w:cstheme="minorHAnsi"/>
+          <w:sz w:val="24"/>
+          <w:szCs w:val="22"/>
+          <w:lang w:eastAsia="en-US"/>
+        </w:rPr>
+        <w:t xml:space="preserve"> information collected may be used to support other research projects in the future and access to it in this form will not be restricted.  It will not be possible for you to be identified from this data. </w:t>
+      </w:r>
+    </w:p>
+    <w:p>
+      <w:pPr>
+        <w:spacing w:line="276" w:lineRule="auto"/>
+        <w:rPr>
+          <w:rFonts w:asciiTheme="minorHAnsi" w:eastAsiaTheme="minorHAnsi" w:hAnsiTheme="minorHAnsi" w:cstheme="minorHAnsi"/>
+          <w:szCs w:val="22"/>
+          <w:lang w:eastAsia="en-US"/>
+        </w:rPr>
+      </w:pPr>
+    </w:p>
+    <w:p>
+      <w:pPr>
+        <w:spacing w:line="276" w:lineRule="auto"/>
+        <w:rPr>
+          <w:rFonts w:asciiTheme="minorHAnsi" w:eastAsiaTheme="minorHAnsi" w:hAnsiTheme="minorHAnsi" w:cstheme="minorHAnsi"/>
+          <w:b/>
+          <w:sz w:val="24"/>
+          <w:szCs w:val="22"/>
+          <w:lang w:eastAsia="en-US"/>
+        </w:rPr>
+      </w:pPr>
+      <w:r>
+        <w:rPr>
+          <w:rFonts w:asciiTheme="minorHAnsi" w:eastAsiaTheme="minorHAnsi" w:hAnsiTheme="minorHAnsi" w:cstheme="minorHAnsi"/>
+          <w:b/>
+          <w:sz w:val="24"/>
+          <w:szCs w:val="22"/>
+          <w:lang w:eastAsia="en-US"/>
+        </w:rPr>
+        <w:t>Contact for further information</w:t>
+      </w:r>
+      <w:r>
+        <w:rPr>
+          <w:rFonts w:asciiTheme="minorHAnsi" w:eastAsiaTheme="minorHAnsi" w:hAnsiTheme="minorHAnsi" w:cstheme="minorHAnsi"/>
+          <w:b/>
+          <w:sz w:val="24"/>
+          <w:szCs w:val="22"/>
+          <w:lang w:eastAsia="en-US"/>
+        </w:rPr>
+        <w:t xml:space="preserve"> </w:t>
+      </w:r>
     </w:p>
     <w:p>
       <w:pPr>
@@ -861,243 +1013,6 @@
           <w:szCs w:val="22"/>
           <w:lang w:eastAsia="en-US"/>
         </w:rPr>
-        <w:t xml:space="preserve">The information gathered will be your opinions on the features and usability of the website. </w:t>
-      </w:r>
-    </w:p>
-    <w:p>
-      <w:pPr>
-        <w:spacing w:line="276" w:lineRule="auto"/>
-        <w:rPr>
-          <w:rFonts w:asciiTheme="minorHAnsi" w:eastAsiaTheme="minorHAnsi" w:hAnsiTheme="minorHAnsi" w:cstheme="minorHAnsi"/>
-          <w:szCs w:val="22"/>
-          <w:lang w:eastAsia="en-US"/>
-        </w:rPr>
-      </w:pPr>
-      <w:r>
-        <w:rPr>
-          <w:rFonts w:asciiTheme="minorHAnsi" w:eastAsiaTheme="minorHAnsi" w:hAnsiTheme="minorHAnsi" w:cstheme="minorHAnsi"/>
-          <w:szCs w:val="22"/>
-          <w:lang w:eastAsia="en-US"/>
-        </w:rPr>
-        <w:t xml:space="preserve">This will be relevant for improving the usability and adding additional features. </w:t>
-      </w:r>
-    </w:p>
-    <w:p>
-      <w:pPr>
-        <w:spacing w:line="276" w:lineRule="auto"/>
-        <w:rPr>
-          <w:rFonts w:asciiTheme="minorHAnsi" w:eastAsiaTheme="minorHAnsi" w:hAnsiTheme="minorHAnsi" w:cstheme="minorHAnsi"/>
-          <w:b/>
-          <w:sz w:val="24"/>
-          <w:szCs w:val="22"/>
-          <w:lang w:eastAsia="en-US"/>
-        </w:rPr>
-      </w:pPr>
-    </w:p>
-    <w:p>
-      <w:pPr>
-        <w:spacing w:line="276" w:lineRule="auto"/>
-        <w:rPr>
-          <w:rFonts w:asciiTheme="minorHAnsi" w:eastAsiaTheme="minorHAnsi" w:hAnsiTheme="minorHAnsi" w:cstheme="minorHAnsi"/>
-          <w:b/>
-          <w:sz w:val="24"/>
-          <w:szCs w:val="22"/>
-          <w:lang w:eastAsia="en-US"/>
-        </w:rPr>
-      </w:pPr>
-      <w:r>
-        <w:rPr>
-          <w:rFonts w:asciiTheme="minorHAnsi" w:eastAsiaTheme="minorHAnsi" w:hAnsiTheme="minorHAnsi" w:cstheme="minorHAnsi"/>
-          <w:b/>
-          <w:sz w:val="24"/>
-          <w:szCs w:val="22"/>
-          <w:lang w:eastAsia="en-US"/>
-        </w:rPr>
-        <w:t>Use of my information</w:t>
-      </w:r>
-    </w:p>
-    <w:p>
-      <w:pPr>
-        <w:rPr>
-          <w:rFonts w:asciiTheme="minorHAnsi" w:eastAsiaTheme="minorHAnsi" w:hAnsiTheme="minorHAnsi" w:cstheme="minorHAnsi"/>
-          <w:sz w:val="24"/>
-          <w:szCs w:val="22"/>
-          <w:lang w:eastAsia="en-US"/>
-        </w:rPr>
-      </w:pPr>
-      <w:r>
-        <w:rPr>
-          <w:rFonts w:asciiTheme="minorHAnsi" w:eastAsiaTheme="minorHAnsi" w:hAnsiTheme="minorHAnsi" w:cstheme="minorHAnsi"/>
-          <w:sz w:val="24"/>
-          <w:szCs w:val="22"/>
-          <w:lang w:eastAsia="en-US"/>
-        </w:rPr>
-        <w:t xml:space="preserve">Participation in this study is </w:t>
-      </w:r>
-      <w:proofErr w:type="gramStart"/>
-      <w:r>
-        <w:rPr>
-          <w:rFonts w:asciiTheme="minorHAnsi" w:eastAsiaTheme="minorHAnsi" w:hAnsiTheme="minorHAnsi" w:cstheme="minorHAnsi"/>
-          <w:sz w:val="24"/>
-          <w:szCs w:val="22"/>
-          <w:lang w:eastAsia="en-US"/>
-        </w:rPr>
-        <w:t>on the basis of</w:t>
-      </w:r>
-      <w:proofErr w:type="gramEnd"/>
-      <w:r>
-        <w:rPr>
-          <w:rFonts w:asciiTheme="minorHAnsi" w:eastAsiaTheme="minorHAnsi" w:hAnsiTheme="minorHAnsi" w:cstheme="minorHAnsi"/>
-          <w:sz w:val="24"/>
-          <w:szCs w:val="22"/>
-          <w:lang w:eastAsia="en-US"/>
-        </w:rPr>
-        <w:t xml:space="preserve"> consent: you do not have to complete the survey, and you can change your mind at any point before submitting the survey responses.   We will use your data on the basis that it is necessary for the conduct of research, which is an activity in the public interest. We put safeguards in place to ensure that your responses are </w:t>
-      </w:r>
-      <w:r>
-        <w:rPr>
-          <w:rFonts w:asciiTheme="minorHAnsi" w:eastAsiaTheme="minorHAnsi" w:hAnsiTheme="minorHAnsi" w:cstheme="minorHAnsi"/>
-          <w:sz w:val="24"/>
-          <w:szCs w:val="22"/>
-          <w:lang w:eastAsia="en-US"/>
-        </w:rPr>
-        <w:lastRenderedPageBreak/>
-        <w:t>kept secure and only used as necessary for this research study and associated activities such as</w:t>
-      </w:r>
-      <w:r>
-        <w:rPr>
-          <w:rFonts w:asciiTheme="minorHAnsi" w:eastAsiaTheme="minorHAnsi" w:hAnsiTheme="minorHAnsi" w:cstheme="minorHAnsi"/>
-          <w:sz w:val="24"/>
-          <w:szCs w:val="22"/>
-          <w:lang w:eastAsia="en-US"/>
-        </w:rPr>
-        <w:t xml:space="preserve"> a</w:t>
-      </w:r>
-      <w:r>
-        <w:rPr>
-          <w:rFonts w:asciiTheme="minorHAnsi" w:eastAsiaTheme="minorHAnsi" w:hAnsiTheme="minorHAnsi" w:cstheme="minorHAnsi"/>
-          <w:sz w:val="24"/>
-          <w:szCs w:val="22"/>
-          <w:lang w:eastAsia="en-US"/>
-        </w:rPr>
-        <w:t xml:space="preserve"> research audit.   Once you have submitted your survey response it will not be possible for us to remove it from the study analysis because you will not be identifiable.</w:t>
-      </w:r>
-    </w:p>
-    <w:p>
-      <w:pPr>
-        <w:rPr>
-          <w:rFonts w:asciiTheme="minorHAnsi" w:eastAsiaTheme="minorHAnsi" w:hAnsiTheme="minorHAnsi" w:cstheme="minorHAnsi"/>
-          <w:sz w:val="24"/>
-          <w:szCs w:val="22"/>
-          <w:lang w:eastAsia="en-US"/>
-        </w:rPr>
-      </w:pPr>
-    </w:p>
-    <w:p>
-      <w:pPr>
-        <w:rPr>
-          <w:rFonts w:asciiTheme="minorHAnsi" w:eastAsiaTheme="minorHAnsi" w:hAnsiTheme="minorHAnsi" w:cstheme="minorHAnsi"/>
-          <w:sz w:val="24"/>
-          <w:szCs w:val="22"/>
-          <w:lang w:eastAsia="en-US"/>
-        </w:rPr>
-      </w:pPr>
-      <w:r>
-        <w:rPr>
-          <w:rFonts w:asciiTheme="minorHAnsi" w:eastAsiaTheme="minorHAnsi" w:hAnsiTheme="minorHAnsi" w:cstheme="minorHAnsi"/>
-          <w:sz w:val="24"/>
-          <w:szCs w:val="22"/>
-          <w:lang w:eastAsia="en-US"/>
-        </w:rPr>
-        <w:t>The</w:t>
-      </w:r>
-      <w:r>
-        <w:rPr>
-          <w:rFonts w:asciiTheme="minorHAnsi" w:eastAsiaTheme="minorHAnsi" w:hAnsiTheme="minorHAnsi" w:cstheme="minorHAnsi"/>
-          <w:sz w:val="24"/>
-          <w:szCs w:val="22"/>
-          <w:lang w:eastAsia="en-US"/>
-        </w:rPr>
-        <w:t xml:space="preserve"> anonymous</w:t>
-      </w:r>
-      <w:r>
-        <w:rPr>
-          <w:rFonts w:asciiTheme="minorHAnsi" w:eastAsiaTheme="minorHAnsi" w:hAnsiTheme="minorHAnsi" w:cstheme="minorHAnsi"/>
-          <w:sz w:val="24"/>
-          <w:szCs w:val="22"/>
-          <w:lang w:eastAsia="en-US"/>
-        </w:rPr>
-        <w:t xml:space="preserve"> information collected may be used to support other research projects in the future and access to it in this form will not be restricted.  It will not be possible for you to be identified from this data. </w:t>
-      </w:r>
-    </w:p>
-    <w:p>
-      <w:pPr>
-        <w:spacing w:line="276" w:lineRule="auto"/>
-        <w:rPr>
-          <w:rFonts w:asciiTheme="minorHAnsi" w:eastAsiaTheme="minorHAnsi" w:hAnsiTheme="minorHAnsi" w:cstheme="minorHAnsi"/>
-          <w:szCs w:val="22"/>
-          <w:lang w:eastAsia="en-US"/>
-        </w:rPr>
-      </w:pPr>
-    </w:p>
-    <w:p>
-      <w:pPr>
-        <w:spacing w:line="276" w:lineRule="auto"/>
-        <w:rPr>
-          <w:rFonts w:asciiTheme="minorHAnsi" w:eastAsiaTheme="minorHAnsi" w:hAnsiTheme="minorHAnsi" w:cstheme="minorHAnsi"/>
-          <w:b/>
-          <w:sz w:val="24"/>
-          <w:szCs w:val="22"/>
-          <w:lang w:eastAsia="en-US"/>
-        </w:rPr>
-      </w:pPr>
-      <w:r>
-        <w:rPr>
-          <w:rFonts w:asciiTheme="minorHAnsi" w:eastAsiaTheme="minorHAnsi" w:hAnsiTheme="minorHAnsi" w:cstheme="minorHAnsi"/>
-          <w:b/>
-          <w:sz w:val="24"/>
-          <w:szCs w:val="22"/>
-          <w:lang w:eastAsia="en-US"/>
-        </w:rPr>
-        <w:t>Contact for further information</w:t>
-      </w:r>
-      <w:r>
-        <w:rPr>
-          <w:rFonts w:asciiTheme="minorHAnsi" w:eastAsiaTheme="minorHAnsi" w:hAnsiTheme="minorHAnsi" w:cstheme="minorHAnsi"/>
-          <w:b/>
-          <w:sz w:val="24"/>
-          <w:szCs w:val="22"/>
-          <w:lang w:eastAsia="en-US"/>
-        </w:rPr>
-        <w:t xml:space="preserve"> </w:t>
-      </w:r>
-    </w:p>
-    <w:p>
-      <w:pPr>
-        <w:spacing w:line="276" w:lineRule="auto"/>
-        <w:rPr>
-          <w:rFonts w:asciiTheme="minorHAnsi" w:eastAsiaTheme="minorHAnsi" w:hAnsiTheme="minorHAnsi" w:cstheme="minorHAnsi"/>
-          <w:sz w:val="10"/>
-          <w:szCs w:val="10"/>
-          <w:lang w:eastAsia="en-US"/>
-        </w:rPr>
-      </w:pPr>
-    </w:p>
-    <w:p>
-      <w:pPr>
-        <w:spacing w:line="276" w:lineRule="auto"/>
-        <w:rPr>
-          <w:rFonts w:asciiTheme="minorHAnsi" w:eastAsiaTheme="minorHAnsi" w:hAnsiTheme="minorHAnsi" w:cstheme="minorHAnsi"/>
-          <w:szCs w:val="22"/>
-          <w:lang w:eastAsia="en-US"/>
-        </w:rPr>
-      </w:pPr>
-      <w:r>
-        <w:rPr>
-          <w:rFonts w:asciiTheme="minorHAnsi" w:eastAsiaTheme="minorHAnsi" w:hAnsiTheme="minorHAnsi" w:cstheme="minorHAnsi"/>
-          <w:szCs w:val="22"/>
-          <w:lang w:eastAsia="en-US"/>
-        </w:rPr>
         <w:t xml:space="preserve">If you have any questions or would like further information, please contact </w:t>
       </w:r>
       <w:r>
@@ -1162,23 +1077,7 @@
           <w:szCs w:val="22"/>
           <w:lang w:eastAsia="en-US"/>
         </w:rPr>
-        <w:t>contact Ryan Syme at</w:t>
-      </w:r>
-      <w:r>
-        <w:rPr>
-          <w:rFonts w:asciiTheme="minorHAnsi" w:eastAsiaTheme="minorHAnsi" w:hAnsiTheme="minorHAnsi" w:cstheme="minorHAnsi"/>
-          <w:szCs w:val="22"/>
-          <w:lang w:eastAsia="en-US"/>
-        </w:rPr>
-        <w:t xml:space="preserve"> </w:t>
-      </w:r>
-      <w:r>
-        <w:rPr>
-          <w:rFonts w:asciiTheme="minorHAnsi" w:eastAsiaTheme="minorHAnsi" w:hAnsiTheme="minorHAnsi" w:cstheme="minorHAnsi"/>
-          <w:szCs w:val="22"/>
-          <w:lang w:eastAsia="en-US"/>
-        </w:rPr>
-        <w:t>s5122732@bournemouth.ac.uk</w:t>
+        <w:t>contact Ryan Syme at s5122732@bournemouth.ac.uk</w:t>
       </w:r>
     </w:p>
     <w:p>
@@ -1973,6 +1872,7 @@
     <w:lsdException w:name="HTML Sample" w:semiHidden="1" w:unhideWhenUsed="1"/>
     <w:lsdException w:name="HTML Typewriter" w:semiHidden="1" w:unhideWhenUsed="1"/>
     <w:lsdException w:name="HTML Variable" w:semiHidden="1" w:unhideWhenUsed="1"/>
+    <w:lsdException w:name="Normal Table" w:semiHidden="1" w:unhideWhenUsed="1"/>
     <w:lsdException w:name="annotation subject" w:semiHidden="1" w:unhideWhenUsed="1"/>
     <w:lsdException w:name="No List" w:semiHidden="1" w:unhideWhenUsed="1"/>
     <w:lsdException w:name="Outline List 1" w:semiHidden="1" w:unhideWhenUsed="1"/>
@@ -2015,8 +1915,11 @@
     <w:lsdException w:name="Table Contemporary" w:semiHidden="1" w:unhideWhenUsed="1"/>
     <w:lsdException w:name="Table Elegant" w:semiHidden="1" w:unhideWhenUsed="1"/>
     <w:lsdException w:name="Table Professional" w:semiHidden="1" w:unhideWhenUsed="1"/>
+    <w:lsdException w:name="Table Subtle 1" w:semiHidden="1" w:unhideWhenUsed="1"/>
     <w:lsdException w:name="Table Subtle 2" w:semiHidden="1" w:unhideWhenUsed="1"/>
     <w:lsdException w:name="Table Web 1" w:semiHidden="1" w:unhideWhenUsed="1"/>
+    <w:lsdException w:name="Table Web 2" w:semiHidden="1" w:unhideWhenUsed="1"/>
+    <w:lsdException w:name="Table Web 3" w:semiHidden="1" w:unhideWhenUsed="1"/>
     <w:lsdException w:name="Balloon Text" w:semiHidden="1" w:unhideWhenUsed="1"/>
     <w:lsdException w:name="Table Grid" w:uiPriority="59"/>
     <w:lsdException w:name="Table Theme" w:semiHidden="1" w:unhideWhenUsed="1"/>
@@ -2672,32 +2575,6 @@
 </file>
 
 <file path=customXml/item1.xml><?xml version="1.0" encoding="utf-8"?>
-<p:properties xmlns:p="http://schemas.microsoft.com/office/2006/metadata/properties" xmlns:xsi="http://www.w3.org/2001/XMLSchema-instance" xmlns:pc="http://schemas.microsoft.com/office/infopath/2007/PartnerControls">
-  <documentManagement>
-    <School_x002f_PS_x0020_Owner xmlns="AFB31927-0CC8-49C6-8009-AE11F3AE29D1">14</School_x002f_PS_x0020_Owner>
-    <Description0 xmlns="AFB31927-0CC8-49C6-8009-AE11F3AE29D1">PI Sheet Template for anonymised questionnaires</Description0>
-    <Author0 xmlns="AFB31927-0CC8-49C6-8009-AE11F3AE29D1">
-      <UserInfo>
-        <DisplayName>i:0#.w|staff\bells</DisplayName>
-        <AccountId>62</AccountId>
-        <AccountType/>
-      </UserInfo>
-    </Author0>
-    <Target_x0020_Audiences xmlns="AFB31927-0CC8-49C6-8009-AE11F3AE29D1" xsi:nil="true"/>
-    <_dlc_DocId xmlns="7845b4e5-581f-4554-8843-a411c9829904">ZXDD766ENQDJ-1636582589-6587</_dlc_DocId>
-    <Expiry_x0020_Date xmlns="AFB31927-0CC8-49C6-8009-AE11F3AE29D1" xsi:nil="true"/>
-    <Publish_x0020_Date xmlns="AFB31927-0CC8-49C6-8009-AE11F3AE29D1">2019-03-04T00:00:00+00:00</Publish_x0020_Date>
-    <_dlc_DocIdUrl xmlns="7845b4e5-581f-4554-8843-a411c9829904">
-      <Url>https://intranetsp.bournemouth.ac.uk/_layouts/15/DocIdRedir.aspx?ID=ZXDD766ENQDJ-1636582589-6587</Url>
-      <Description>ZXDD766ENQDJ-1636582589-6587</Description>
-    </_dlc_DocIdUrl>
-    <Review_x0020_Date xmlns="AFB31927-0CC8-49C6-8009-AE11F3AE29D1" xsi:nil="true"/>
-    <_Status xmlns="http://schemas.microsoft.com/sharepoint/v3/fields"/>
-  </documentManagement>
-</p:properties>
-</file>
-
-<file path=customXml/item2.xml><?xml version="1.0" encoding="utf-8"?>
 <ct:contentTypeSchema xmlns:ct="http://schemas.microsoft.com/office/2006/metadata/contentType" xmlns:ma="http://schemas.microsoft.com/office/2006/metadata/properties/metaAttributes" ct:_="" ma:_="" ma:contentTypeName="Document" ma:contentTypeID="0x01010028360ED93C755F488F32D05466641CC6" ma:contentTypeVersion="54" ma:contentTypeDescription="Create a new document." ma:contentTypeScope="" ma:versionID="a8c8eaa1f3179519cc3aa54712751060">
   <xsd:schema xmlns:xsd="http://www.w3.org/2001/XMLSchema" xmlns:xs="http://www.w3.org/2001/XMLSchema" xmlns:p="http://schemas.microsoft.com/office/2006/metadata/properties" xmlns:ns2="7845b4e5-581f-4554-8843-a411c9829904" xmlns:ns3="http://schemas.microsoft.com/sharepoint/v3/fields" xmlns:ns4="AFB31927-0CC8-49C6-8009-AE11F3AE29D1" targetNamespace="http://schemas.microsoft.com/office/2006/metadata/properties" ma:root="true" ma:fieldsID="e3415b15067599e0c2fd6710a4fac5a3" ns2:_="" ns3:_="" ns4:_="">
     <xsd:import namespace="7845b4e5-581f-4554-8843-a411c9829904"/>
@@ -2946,7 +2823,42 @@
 </ct:contentTypeSchema>
 </file>
 
+<file path=customXml/item2.xml><?xml version="1.0" encoding="utf-8"?>
+<p:properties xmlns:p="http://schemas.microsoft.com/office/2006/metadata/properties" xmlns:xsi="http://www.w3.org/2001/XMLSchema-instance" xmlns:pc="http://schemas.microsoft.com/office/infopath/2007/PartnerControls">
+  <documentManagement>
+    <School_x002f_PS_x0020_Owner xmlns="AFB31927-0CC8-49C6-8009-AE11F3AE29D1">14</School_x002f_PS_x0020_Owner>
+    <Description0 xmlns="AFB31927-0CC8-49C6-8009-AE11F3AE29D1">PI Sheet Template for anonymised questionnaires</Description0>
+    <Author0 xmlns="AFB31927-0CC8-49C6-8009-AE11F3AE29D1">
+      <UserInfo>
+        <DisplayName>i:0#.w|staff\bells</DisplayName>
+        <AccountId>62</AccountId>
+        <AccountType/>
+      </UserInfo>
+    </Author0>
+    <Target_x0020_Audiences xmlns="AFB31927-0CC8-49C6-8009-AE11F3AE29D1" xsi:nil="true"/>
+    <_dlc_DocId xmlns="7845b4e5-581f-4554-8843-a411c9829904">ZXDD766ENQDJ-1636582589-6587</_dlc_DocId>
+    <Expiry_x0020_Date xmlns="AFB31927-0CC8-49C6-8009-AE11F3AE29D1" xsi:nil="true"/>
+    <Publish_x0020_Date xmlns="AFB31927-0CC8-49C6-8009-AE11F3AE29D1">2019-03-04T00:00:00+00:00</Publish_x0020_Date>
+    <_dlc_DocIdUrl xmlns="7845b4e5-581f-4554-8843-a411c9829904">
+      <Url>https://intranetsp.bournemouth.ac.uk/_layouts/15/DocIdRedir.aspx?ID=ZXDD766ENQDJ-1636582589-6587</Url>
+      <Description>ZXDD766ENQDJ-1636582589-6587</Description>
+    </_dlc_DocIdUrl>
+    <Review_x0020_Date xmlns="AFB31927-0CC8-49C6-8009-AE11F3AE29D1" xsi:nil="true"/>
+    <_Status xmlns="http://schemas.microsoft.com/sharepoint/v3/fields"/>
+  </documentManagement>
+</p:properties>
+</file>
+
 <file path=customXml/item3.xml><?xml version="1.0" encoding="utf-8"?>
+<?mso-contentType ?>
+<FormTemplates xmlns="http://schemas.microsoft.com/sharepoint/v3/contenttype/forms">
+  <Display>DocumentLibraryForm</Display>
+  <Edit>DocumentLibraryForm</Edit>
+  <New>DocumentLibraryForm</New>
+</FormTemplates>
+</file>
+
+<file path=customXml/item4.xml><?xml version="1.0" encoding="utf-8"?>
 <?mso-contentType ?>
 <spe:Receivers xmlns:spe="http://schemas.microsoft.com/sharepoint/events">
   <Receiver>
@@ -2996,28 +2908,7 @@
 </spe:Receivers>
 </file>
 
-<file path=customXml/item4.xml><?xml version="1.0" encoding="utf-8"?>
-<?mso-contentType ?>
-<FormTemplates xmlns="http://schemas.microsoft.com/sharepoint/v3/contenttype/forms">
-  <Display>DocumentLibraryForm</Display>
-  <Edit>DocumentLibraryForm</Edit>
-  <New>DocumentLibraryForm</New>
-</FormTemplates>
-</file>
-
 <file path=customXml/itemProps1.xml><?xml version="1.0" encoding="utf-8"?>
-<ds:datastoreItem xmlns:ds="http://schemas.openxmlformats.org/officeDocument/2006/customXml" ds:itemID="{E7C2D129-9E67-4DE4-A999-F979D5AC0E21}">
-  <ds:schemaRefs>
-    <ds:schemaRef ds:uri="http://schemas.microsoft.com/office/2006/metadata/properties"/>
-    <ds:schemaRef ds:uri="http://schemas.microsoft.com/office/infopath/2007/PartnerControls"/>
-    <ds:schemaRef ds:uri="AFB31927-0CC8-49C6-8009-AE11F3AE29D1"/>
-    <ds:schemaRef ds:uri="7845b4e5-581f-4554-8843-a411c9829904"/>
-    <ds:schemaRef ds:uri="http://schemas.microsoft.com/sharepoint/v3/fields"/>
-  </ds:schemaRefs>
-</ds:datastoreItem>
-</file>
-
-<file path=customXml/itemProps2.xml><?xml version="1.0" encoding="utf-8"?>
 <ds:datastoreItem xmlns:ds="http://schemas.openxmlformats.org/officeDocument/2006/customXml" ds:itemID="{6F413ED6-2C78-45DB-B05B-0379C4DC36E7}">
   <ds:schemaRefs>
     <ds:schemaRef ds:uri="http://schemas.microsoft.com/office/2006/metadata/contentType"/>
@@ -3037,18 +2928,30 @@
 </ds:datastoreItem>
 </file>
 
+<file path=customXml/itemProps2.xml><?xml version="1.0" encoding="utf-8"?>
+<ds:datastoreItem xmlns:ds="http://schemas.openxmlformats.org/officeDocument/2006/customXml" ds:itemID="{E7C2D129-9E67-4DE4-A999-F979D5AC0E21}">
+  <ds:schemaRefs>
+    <ds:schemaRef ds:uri="http://schemas.microsoft.com/office/2006/metadata/properties"/>
+    <ds:schemaRef ds:uri="http://schemas.microsoft.com/office/infopath/2007/PartnerControls"/>
+    <ds:schemaRef ds:uri="AFB31927-0CC8-49C6-8009-AE11F3AE29D1"/>
+    <ds:schemaRef ds:uri="7845b4e5-581f-4554-8843-a411c9829904"/>
+    <ds:schemaRef ds:uri="http://schemas.microsoft.com/sharepoint/v3/fields"/>
+  </ds:schemaRefs>
+</ds:datastoreItem>
+</file>
+
 <file path=customXml/itemProps3.xml><?xml version="1.0" encoding="utf-8"?>
+<ds:datastoreItem xmlns:ds="http://schemas.openxmlformats.org/officeDocument/2006/customXml" ds:itemID="{E731EA59-9E23-4F64-9F71-B7D10E0ACD1D}">
+  <ds:schemaRefs>
+    <ds:schemaRef ds:uri="http://schemas.microsoft.com/sharepoint/v3/contenttype/forms"/>
+  </ds:schemaRefs>
+</ds:datastoreItem>
+</file>
+
+<file path=customXml/itemProps4.xml><?xml version="1.0" encoding="utf-8"?>
 <ds:datastoreItem xmlns:ds="http://schemas.openxmlformats.org/officeDocument/2006/customXml" ds:itemID="{D1D7BD10-9FA7-40DF-8758-77D0B332F307}">
   <ds:schemaRefs>
     <ds:schemaRef ds:uri="http://schemas.microsoft.com/sharepoint/events"/>
   </ds:schemaRefs>
 </ds:datastoreItem>
-</file>
-
-<file path=customXml/itemProps4.xml><?xml version="1.0" encoding="utf-8"?>
-<ds:datastoreItem xmlns:ds="http://schemas.openxmlformats.org/officeDocument/2006/customXml" ds:itemID="{E731EA59-9E23-4F64-9F71-B7D10E0ACD1D}">
-  <ds:schemaRefs>
-    <ds:schemaRef ds:uri="http://schemas.microsoft.com/sharepoint/v3/contenttype/forms"/>
-  </ds:schemaRefs>
-</ds:datastoreItem>
 </file>
</xml_diff>